<commit_message>
correction orthographe .jpg .pdf .docx
</commit_message>
<xml_diff>
--- a/Maiar_FAQ_FR.docx
+++ b/Maiar_FAQ_FR.docx
@@ -643,7 +643,7 @@
                 <w:vertAlign w:val="baseline"/>
                 <w:rtl w:val="0"/>
               </w:rPr>
-              <w:t xml:space="preserve">Maiar exposera mon numéro de téléphone ou mon carnet d'adresses?</w:t>
+              <w:t xml:space="preserve">Mon numéro de téléphone ou les contacts de mon carnet d'adresses seront-ils exposés par Maiar ?</w:t>
             </w:r>
           </w:hyperlink>
           <w:r>
@@ -1413,7 +1413,7 @@
           <w:pgNumType w:start="1"/>
         </w:sectPr>
       </w:pPr>
-      <w:bookmarkStart w:colFirst="0" w:colLast="0" w:name="_i9qneempjjif" w:id="1"/>
+      <w:bookmarkStart w:colFirst="0" w:colLast="0" w:name="_lqvvkncew4n" w:id="1"/>
       <w:bookmarkEnd w:id="1"/>
       <w:r>
         <w:rPr>
@@ -1527,7 +1527,7 @@
         <w:rPr>
           <w:rtl w:val="0"/>
         </w:rPr>
-        <w:t xml:space="preserve">Lorsque Maiar sera disponible, vous aurez juste besoin d'un smartphone équipé d'une carte SIM, et fonctionnant sous iOS ou Android. Du fait que Maiar est un portefeuille éléctronique non custodial, à ce jour, aucune vérification d'identité n'est requise dans aucun pays.</w:t>
+        <w:t xml:space="preserve">Lorsque Maiar sera disponible, vous aurez juste besoin d'un smartphone équipé d'une carte SIM, et fonctionnant sous iOS ou Android. Du fait que Maiar est un portefeuille électronique non custodial, à ce jour, aucune vérification d'identité n'est requise dans aucun pays.</w:t>
       </w:r>
     </w:p>
     <w:p>
@@ -1602,7 +1602,7 @@
         <w:rPr>
           <w:rtl w:val="0"/>
         </w:rPr>
-        <w:t xml:space="preserve">Elrond est une blockchaîne à l'échelle d'internet pour les paiements numériques rapides et sécurisées. Elrond Gold (eGLD) est la monnaie native de la blockchaîne Elrond, que vous pouvez envoyer, dépenser et mettre en gage via l'application Maiar.</w:t>
+        <w:t xml:space="preserve">Elrond est une blockchaîne à l'échelle d'internet pour les paiements numériques rapides et sécurisés. Elrond Gold (eGLD) est la monnaie native de la blockchaîne Elrond, que vous pouvez envoyer, dépenser et mettre en gage via l'application Maiar.</w:t>
       </w:r>
     </w:p>
     <w:p>
@@ -1627,7 +1627,7 @@
         <w:rPr>
           <w:rtl w:val="0"/>
         </w:rPr>
-        <w:t xml:space="preserve">Maiar est gratuite à télécharger et à utiliser. Cependant, le réseau Elrond applique des frais infimes (aussi bas que 0,001 $ par transaction) aux paiements pour soutenir la sécurité et de la vitesse des transactions. Maiar affichera toujours de façon claire et transparente l'ensemble des frais facturés de sorte qu'il n'y ait ni surprises, ni coûts dissimulés.</w:t>
+        <w:t xml:space="preserve">Maiar est gratuite à télécharger et à utiliser. Cependant, le réseau Elrond applique des frais infimes (aussi bas que 0,001 $ par transaction) aux paiements pour soutenir la sécurité et la vitesse des transactions. Maiar affichera toujours de façon claire et transparente l'ensemble des frais facturés de sorte qu'il n'y ait ni surprises, ni coûts dissimulés.</w:t>
       </w:r>
     </w:p>
     <w:p>
@@ -1727,7 +1727,19 @@
         <w:rPr>
           <w:rtl w:val="0"/>
         </w:rPr>
-        <w:t xml:space="preserve">Les Maiar (du singulier: Maia) sont des êtres de fiction issus du Legendarium, l'oeuvre fantaisie écrit par J.R. R. Tolkien, dont est tiré le célébre "Seigneur des Anneaux". Êtres d'origine divine, possédant de grands pouvoirs, les Maiar peuvent se rendre invisibles au monde ou prendre la forme d'elfes ou autres créatures. Vieux d'apparence mais d'une grande vigueur, les Maiar ayant de grandes compétences manuelles et intellectuelles étaient en charge de guider les hommes. Leur mission était de guider les elfes et les hommes par la confiance et le partage des connaissances, plutôt qu'en usant de la force ou de la peur. Gandalf le Gris (Olórin ou Mithrandir, plus tard Gandalf le Blanc) était l'un des plus illustres Maiar.</w:t>
+        <w:t xml:space="preserve">Les Maiar (du singulier: Maia) sont des êtres de fiction issus du Legendarium, l'œuvre fantaisie écrite par J.R. R. Tolkien, dont est tiré le célébre "Seigneur des Anneaux”. Êtres d'origine divine, possédant de grands pouvoirs, les Maiar peuvent se rendre invisibles au monde ou prendre la forme d'elfes ou autres créatures. Vieux d'apparence mais d'une grande vigueur, les Maiar ayant de grandes compétences manuelles et intellectuelles étaient </w:t>
+      </w:r>
+      <w:r>
+        <w:rPr>
+          <w:rtl w:val="0"/>
+        </w:rPr>
+        <w:t xml:space="preserve">en charge</w:t>
+      </w:r>
+      <w:r>
+        <w:rPr>
+          <w:rtl w:val="0"/>
+        </w:rPr>
+        <w:t xml:space="preserve"> de guider les hommes. Leur mission était de guider les elfes et les hommes par la confiance et le partage des connaissances, plutôt qu'en usant de la force ou de la peur. Gandalf le Gris (Olórin ou Mithrandir, plus tard Gandalf le Blanc) était l'un des plus illustres Maiar.</w:t>
       </w:r>
     </w:p>
     <w:p>
@@ -1752,7 +1764,7 @@
         <w:rPr>
           <w:rtl w:val="0"/>
         </w:rPr>
-        <w:t xml:space="preserve">Un herotag est un nom ou pseudonyme que l'on peut attacher à une addresse de compte ou de portefeuille afin de faciliter les usages tels que les envois et réceptions de valeurs, l'utilsation de contrats intelligents et autres objets sur la blockchaine. Ce mécanisme original conçu par Elrond permet de faciliter les usages de blockchaines sans avoir à communiquer une longue suite de caractères incompréhensibles du commun des mortels !</w:t>
+        <w:t xml:space="preserve">Un herotag est un nom ou pseudonyme que l'on peut attacher à une adresse de compte ou de portefeuille afin de faciliter les usages tels que les envois et réceptions de valeurs, l'utilsation de contrats intelligents et autres objets sur la blockchaine. Ce mécanisme original conçu par Elrond permet de faciliter les usages de blockchaines sans avoir à communiquer une longue suite de caractères incompréhensibles du commun des mortels !</w:t>
       </w:r>
     </w:p>
     <w:p>
@@ -1777,7 +1789,7 @@
         <w:rPr>
           <w:rtl w:val="0"/>
         </w:rPr>
-        <w:t xml:space="preserve">"Custodial est un terme anglais qui recouvre la notion de ""dépositaire tiers"".  Un portefeuille ou un compte vous est attribué chez un tiers qui a le contrôle total sur vos fonds. Vous êtes dépendant des contraintes imposés par ce tiers, telles que la disponibilité complète et instantanée pour des achats ou des opérations de transferts. Votre compte en banque est ""custodial"", vos portefeuilles sur les plateformes centralisées sont ""custodial"". A l'inverse, lorsque vous détenez les clefs privées d'un compte ou d'un portefeuille, aucun tiers n'intervient sur le contrôle total de vos avoirs. Votre compte est alors dit ""non-custodial"". Il est important de noter que la perte de la clé privée d'un compte ""non-custodial"" (ou de la phrase secrète liée) signifie la perte de tout contrôle sur contenu de celui-ci.</w:t>
+        <w:t xml:space="preserve">"Custodial est un terme anglais qui recouvre la notion de ""dépositaire tiers"".  Un portefeuille ou un compte vous est attribué chez un tiers qui a le contrôle total sur vos fonds. Vous êtes dépendant des contraintes imposées par ce tiers, telles que la disponibilité complète et instantanée pour des achats ou des opérations de transferts. Votre compte en banque est ""custodial"", vos portefeuilles sur les plateformes centralisées sont ""custodial"". A l'inverse, lorsque vous détenez les clefs privées d'un compte ou d'un portefeuille, aucun tiers n'intervient sur le contrôle total de vos avoirs. Votre compte est alors dit ""non-custodial"". Il est important de noter que la perte de la clé privée d'un compte ""non-custodial"" (ou de la phrase secrète liée) signifie la perte de tout contrôle sur le contenu de celui-ci.</w:t>
       </w:r>
     </w:p>
     <w:p>

</xml_diff>